<commit_message>
more work on section 2
</commit_message>
<xml_diff>
--- a/Notes/RESULTS/Autofluorescence/Notes.docx
+++ b/Notes/RESULTS/Autofluorescence/Notes.docx
@@ -108,22 +108,7 @@
         <w:t xml:space="preserve">When using endogenously tagged proteins, which are often expressed at low levels, this </w:t>
       </w:r>
       <w:r>
-        <w:t xml:space="preserve">contribution </w:t>
-      </w:r>
-      <w:r>
-        <w:t xml:space="preserve">is </w:t>
-      </w:r>
-      <w:r>
-        <w:t xml:space="preserve">often </w:t>
-      </w:r>
-      <w:r>
-        <w:t>be a</w:t>
-      </w:r>
-      <w:r>
-        <w:t xml:space="preserve"> significant fraction of the total signal</w:t>
-      </w:r>
-      <w:r>
-        <w:t xml:space="preserve">, and can therefore </w:t>
+        <w:t xml:space="preserve">contribution is often be a significant fraction of the total signal, and can therefore </w:t>
       </w:r>
       <w:r>
         <w:t>significantly obscure the true signal that one is interested in</w:t>
@@ -882,57 +867,54 @@
         <w:t>.</w:t>
       </w:r>
       <w:r>
+        <w:t xml:space="preserve"> This </w:t>
+      </w:r>
+      <w:r>
+        <w:t>can be</w:t>
+      </w:r>
+      <w:r>
         <w:t xml:space="preserve"> </w:t>
       </w:r>
       <w:r>
-        <w:t xml:space="preserve">This </w:t>
-      </w:r>
-      <w:r>
-        <w:t>can be</w:t>
+        <w:t>demonstrated</w:t>
+      </w:r>
+      <w:r>
+        <w:t xml:space="preserve"> by observing the inter-channel relationship in control embryos tagged with a red fluor</w:t>
+      </w:r>
+      <w:r>
+        <w:t>o</w:t>
+      </w:r>
+      <w:r>
+        <w:t>phore (fig x)</w:t>
+      </w:r>
+      <w:r>
+        <w:t xml:space="preserve">. We find that, when an RFP is present, this relationship deviates significantly from the </w:t>
+      </w:r>
+      <w:r>
+        <w:t xml:space="preserve">typical </w:t>
+      </w:r>
+      <w:r>
+        <w:t>relationship observed in N2s</w:t>
+      </w:r>
+      <w:r>
+        <w:t>,</w:t>
       </w:r>
       <w:r>
         <w:t xml:space="preserve"> </w:t>
       </w:r>
       <w:r>
-        <w:t>demonstrated</w:t>
-      </w:r>
-      <w:r>
-        <w:t xml:space="preserve"> by observing the inter-channel relationship in control embryos tagged with a red fluor</w:t>
-      </w:r>
-      <w:r>
-        <w:t>o</w:t>
-      </w:r>
-      <w:r>
-        <w:t>phore (fig x)</w:t>
-      </w:r>
-      <w:r>
-        <w:t xml:space="preserve">. We find that, when an RFP is present, this relationship deviates significantly from the </w:t>
-      </w:r>
-      <w:r>
-        <w:t xml:space="preserve">typical </w:t>
-      </w:r>
-      <w:r>
-        <w:t>relationship observed in N2s</w:t>
+        <w:t>in direct proportion to local RFP levels (fig x inset).</w:t>
+      </w:r>
+      <w:r>
+        <w:t xml:space="preserve"> </w:t>
+      </w:r>
+      <w:r>
+        <w:t>As this relationship is linear</w:t>
       </w:r>
       <w:r>
         <w:t>,</w:t>
       </w:r>
       <w:r>
-        <w:t xml:space="preserve"> </w:t>
-      </w:r>
-      <w:r>
-        <w:t>in direct proportion to local RFP levels (fig x inset).</w:t>
-      </w:r>
-      <w:r>
-        <w:t xml:space="preserve"> </w:t>
-      </w:r>
-      <w:r>
-        <w:t>As this relationship is linear</w:t>
-      </w:r>
-      <w:r>
-        <w:t>,</w:t>
-      </w:r>
-      <w:r>
         <w:t xml:space="preserve"> autofluorescence in the </w:t>
       </w:r>
       <w:r>
@@ -973,25 +955,7 @@
         <w:t xml:space="preserve">, </w:t>
       </w:r>
       <w:r>
-        <w:t xml:space="preserve">calculate autofluorescence using the </w:t>
-      </w:r>
-      <w:r>
-        <w:t xml:space="preserve">three-channel </w:t>
-      </w:r>
-      <w:r>
-        <w:t xml:space="preserve">regression </w:t>
-      </w:r>
-      <w:r>
-        <w:t xml:space="preserve">relationship obtained from </w:t>
-      </w:r>
-      <w:r>
-        <w:t>the</w:t>
-      </w:r>
-      <w:r>
-        <w:t xml:space="preserve"> appropriate RFP tagged single line</w:t>
-      </w:r>
-      <w:r>
-        <w:t xml:space="preserve">, </w:t>
+        <w:t xml:space="preserve">calculate autofluorescence using the three-channel regression relationship obtained from the appropriate RFP tagged single line, </w:t>
       </w:r>
       <w:r>
         <w:t>and</w:t>
@@ -1091,72 +1055,309 @@
         <w:jc w:val="both"/>
       </w:pPr>
       <w:r>
-        <w:t>FIJI plugin</w:t>
-      </w:r>
-    </w:p>
-    <w:p>
-      <w:pPr>
-        <w:jc w:val="both"/>
-      </w:pPr>
-      <w:r>
-        <w:t>Validated</w:t>
-      </w:r>
-      <w:r>
-        <w:t xml:space="preserve"> it on a wide-field microscope</w:t>
-      </w:r>
-    </w:p>
-    <w:p>
-      <w:pPr>
-        <w:jc w:val="both"/>
-      </w:pPr>
-      <w:r>
-        <w:t>Shown that it works in later stages of C elegans development (larvae, L1)</w:t>
-      </w:r>
-    </w:p>
-    <w:p>
-      <w:pPr>
-        <w:jc w:val="both"/>
-      </w:pPr>
-      <w:r>
-        <w:t>Shown that it works in other systems (starfish, yeast)</w:t>
-      </w:r>
-    </w:p>
-    <w:p>
-      <w:pPr>
-        <w:jc w:val="both"/>
-        <w:rPr>
-          <w:b/>
-          <w:bCs/>
-          <w:color w:val="0000CC"/>
-        </w:rPr>
-      </w:pPr>
-    </w:p>
-    <w:p>
-      <w:pPr>
-        <w:jc w:val="both"/>
-        <w:rPr>
-          <w:color w:val="A6A6A6" w:themeColor="background1" w:themeShade="A6"/>
-        </w:rPr>
-      </w:pPr>
-      <w:r>
-        <w:rPr>
-          <w:color w:val="A6A6A6" w:themeColor="background1" w:themeShade="A6"/>
-        </w:rPr>
-        <w:t xml:space="preserve">In addition to C elegans zygotes, we have also validated the method in </w:t>
+        <w:t xml:space="preserve">In summary, I have demonstrated that a simple protocol, which we’ve termed SAIBR, can be used to successfully correct autofluorescence in images of C elegans zygotes. </w:t>
+      </w:r>
+      <w:r>
+        <w:t>The i</w:t>
+      </w:r>
+      <w:r>
+        <w:t>mprovements are</w:t>
+      </w:r>
+      <w:r>
+        <w:t xml:space="preserve"> particularly </w:t>
+      </w:r>
+      <w:r>
+        <w:t>striking</w:t>
+      </w:r>
+      <w:r>
+        <w:t xml:space="preserve"> </w:t>
+      </w:r>
+      <w:r>
+        <w:t>for</w:t>
+      </w:r>
+      <w:r>
+        <w:t xml:space="preserve"> images of fusion proteins with low levels of expression, such as LGL, but even when expression </w:t>
+      </w:r>
+      <w:r>
+        <w:t>levels are</w:t>
+      </w:r>
+      <w:r>
+        <w:t xml:space="preserve"> higher, such as PAR-2, </w:t>
+      </w:r>
+      <w:r>
+        <w:t xml:space="preserve">AF correction </w:t>
+      </w:r>
+      <w:r>
+        <w:t xml:space="preserve">will prove important for quantitative analysis, as discussed in the next section. </w:t>
+      </w:r>
+    </w:p>
+    <w:p>
+      <w:pPr>
+        <w:jc w:val="both"/>
+      </w:pPr>
+    </w:p>
+    <w:p>
+      <w:pPr>
+        <w:jc w:val="both"/>
+      </w:pPr>
+      <w:r>
+        <w:t xml:space="preserve">The simplicity of the method means that it can be easily incorporated into existing </w:t>
       </w:r>
       <w:proofErr w:type="gramStart"/>
       <w:r>
-        <w:rPr>
-          <w:color w:val="A6A6A6" w:themeColor="background1" w:themeShade="A6"/>
-        </w:rPr>
+        <w:t>workflows, and</w:t>
+      </w:r>
+      <w:proofErr w:type="gramEnd"/>
+      <w:r>
+        <w:t xml:space="preserve"> should be applicable to a variety of imaging </w:t>
+      </w:r>
+      <w:r>
+        <w:t>platforms</w:t>
+      </w:r>
+      <w:r>
+        <w:t xml:space="preserve">. </w:t>
+      </w:r>
+      <w:r>
+        <w:t>In the full study, we showed that the method is equally successful on both spinning-disk confocal and wide field instruments.</w:t>
+      </w:r>
+    </w:p>
+    <w:p>
+      <w:pPr>
+        <w:jc w:val="both"/>
+      </w:pPr>
+    </w:p>
+    <w:p>
+      <w:pPr>
+        <w:jc w:val="both"/>
+      </w:pPr>
+      <w:r>
+        <w:t xml:space="preserve">Whilst designed with C elegans in mind, the method is &lt;&gt;, and could be applied to </w:t>
+      </w:r>
+      <w:proofErr w:type="gramStart"/>
+      <w:r>
         <w:t>a number of</w:t>
       </w:r>
       <w:proofErr w:type="gramEnd"/>
       <w:r>
-        <w:rPr>
-          <w:color w:val="A6A6A6" w:themeColor="background1" w:themeShade="A6"/>
-        </w:rPr>
-        <w:t xml:space="preserve"> other model systems, including C elegans larva, starfish oocytes and yeast.</w:t>
+        <w:t xml:space="preserve"> other model systems in which autofluorescence is a problem. </w:t>
+      </w:r>
+      <w:r>
+        <w:t xml:space="preserve">In the full study, we have shown that the method works </w:t>
+      </w:r>
+      <w:r>
+        <w:t>successfully in later developmental stages in C elegans, as well as other model organisms such as starfish and yeast. That said, t</w:t>
+      </w:r>
+      <w:r>
+        <w:t xml:space="preserve">he method isn’t guaranteed </w:t>
+      </w:r>
+      <w:r>
+        <w:lastRenderedPageBreak/>
+        <w:t xml:space="preserve">to perform well in all cases. </w:t>
+      </w:r>
+      <w:r>
+        <w:t xml:space="preserve">If </w:t>
+      </w:r>
+      <w:r>
+        <w:t>samples contain</w:t>
+      </w:r>
+      <w:r>
+        <w:t xml:space="preserve"> multiple, independently varying sources of </w:t>
+      </w:r>
+      <w:proofErr w:type="spellStart"/>
+      <w:r>
+        <w:t>autoflourescence</w:t>
+      </w:r>
+      <w:proofErr w:type="spellEnd"/>
+      <w:r>
+        <w:t>, then SAIBR may face problems</w:t>
+      </w:r>
+      <w:r>
+        <w:t xml:space="preserve"> as a single autofluorescence reporter channel cannot account for this. However, much </w:t>
+      </w:r>
+      <w:r>
+        <w:t>like how we can tackle red fluorophores</w:t>
+      </w:r>
+      <w:r>
+        <w:t xml:space="preserve">, we have found that in some </w:t>
+      </w:r>
+      <w:r>
+        <w:t xml:space="preserve">cases this can be solved simply by adding one extra </w:t>
+      </w:r>
+      <w:r>
+        <w:t xml:space="preserve">reporter </w:t>
+      </w:r>
+      <w:r>
+        <w:t xml:space="preserve">channel. </w:t>
+      </w:r>
+      <w:r>
+        <w:t>Inevitably</w:t>
+      </w:r>
+      <w:r>
+        <w:t>,</w:t>
+      </w:r>
+      <w:r>
+        <w:t xml:space="preserve"> though,</w:t>
+      </w:r>
+      <w:r>
+        <w:t xml:space="preserve"> such an approach may </w:t>
+      </w:r>
+      <w:r>
+        <w:t>not be</w:t>
+      </w:r>
+      <w:r>
+        <w:t xml:space="preserve"> compatible with dual-colour imaging.</w:t>
+      </w:r>
+    </w:p>
+    <w:p>
+      <w:pPr>
+        <w:jc w:val="both"/>
+      </w:pPr>
+    </w:p>
+    <w:p>
+      <w:pPr>
+        <w:jc w:val="both"/>
+      </w:pPr>
+      <w:r>
+        <w:t xml:space="preserve">Whilst the analysis steps are relatively straightforward, implementing </w:t>
+      </w:r>
+      <w:r>
+        <w:t>the computational</w:t>
+      </w:r>
+      <w:r>
+        <w:t xml:space="preserve"> workflow may </w:t>
+      </w:r>
+      <w:r>
+        <w:t xml:space="preserve">still </w:t>
+      </w:r>
+      <w:r>
+        <w:t>be a barrier to adoption for some users. Therefore, to make the protocol accessible, I have put together a simple GUI-based FIJI plugin which can carry out all the analysis steps in a few simple steps. This can be found here:</w:t>
+      </w:r>
+    </w:p>
+    <w:p>
+      <w:pPr>
+        <w:jc w:val="both"/>
+      </w:pPr>
+      <w:hyperlink r:id="rId5" w:history="1">
+        <w:r>
+          <w:rPr>
+            <w:rStyle w:val="Hyperlink"/>
+          </w:rPr>
+          <w:t>https://github.com/tsmbland/saibr_fiji_plugin</w:t>
+        </w:r>
+      </w:hyperlink>
+      <w:r>
+        <w:t xml:space="preserve">. </w:t>
+      </w:r>
+    </w:p>
+    <w:p>
+      <w:pPr>
+        <w:jc w:val="both"/>
+      </w:pPr>
+    </w:p>
+    <w:p>
+      <w:pPr>
+        <w:jc w:val="both"/>
+      </w:pPr>
+      <w:r>
+        <w:t xml:space="preserve">The method comes with a few </w:t>
+      </w:r>
+      <w:proofErr w:type="spellStart"/>
+      <w:r>
+        <w:t>tradeoffs</w:t>
+      </w:r>
+      <w:proofErr w:type="spellEnd"/>
+      <w:r>
+        <w:t xml:space="preserve">, which will vary in significance depending on the </w:t>
+      </w:r>
+      <w:proofErr w:type="gramStart"/>
+      <w:r>
+        <w:t xml:space="preserve">particular </w:t>
+      </w:r>
+      <w:r>
+        <w:t>study</w:t>
+      </w:r>
+      <w:proofErr w:type="gramEnd"/>
+      <w:r>
+        <w:t xml:space="preserve">. </w:t>
+      </w:r>
+      <w:r>
+        <w:t>One issue is that, as the method c</w:t>
+      </w:r>
+      <w:r>
+        <w:t xml:space="preserve">ombines pixel noise from multiple images, </w:t>
+      </w:r>
+      <w:r>
+        <w:t>corrected image can in some cases be quite noisy, particularly where</w:t>
+      </w:r>
+      <w:r>
+        <w:t xml:space="preserve"> </w:t>
+      </w:r>
+      <w:r>
+        <w:t>weak imaging conditions</w:t>
+      </w:r>
+      <w:r>
+        <w:t xml:space="preserve"> are used. </w:t>
+      </w:r>
+      <w:r>
+        <w:t>It also requires capturing two emission channels for each image, which</w:t>
+      </w:r>
+      <w:r>
+        <w:t xml:space="preserve"> doubles sample illumination</w:t>
+      </w:r>
+      <w:r>
+        <w:t xml:space="preserve"> times</w:t>
+      </w:r>
+      <w:r>
+        <w:t xml:space="preserve"> and potential phototoxicity</w:t>
+      </w:r>
+      <w:r>
+        <w:t xml:space="preserve">, which may be an issue for long </w:t>
+      </w:r>
+      <w:proofErr w:type="spellStart"/>
+      <w:r>
+        <w:t>timelapses</w:t>
+      </w:r>
+      <w:proofErr w:type="spellEnd"/>
+      <w:r>
+        <w:t xml:space="preserve">. Additionally, if samples display rapid motion, then </w:t>
+      </w:r>
+      <w:r>
+        <w:t xml:space="preserve">the time lag between </w:t>
+      </w:r>
+      <w:r>
+        <w:t>taking these two channels may lead to pixel mismatches</w:t>
+      </w:r>
+      <w:r>
+        <w:t>,</w:t>
+      </w:r>
+      <w:r>
+        <w:t xml:space="preserve"> which could introduce artifacts. </w:t>
+      </w:r>
+      <w:r>
+        <w:t xml:space="preserve">These last points could be fixed by using am imaging setup that allows for dual capture of multiple emission bands. </w:t>
+      </w:r>
+      <w:r>
+        <w:t xml:space="preserve">For this </w:t>
+      </w:r>
+      <w:proofErr w:type="gramStart"/>
+      <w:r>
+        <w:t>particular study</w:t>
+      </w:r>
+      <w:proofErr w:type="gramEnd"/>
+      <w:r>
+        <w:t xml:space="preserve">, </w:t>
+      </w:r>
+      <w:r>
+        <w:t xml:space="preserve">none of </w:t>
+      </w:r>
+      <w:r>
+        <w:t xml:space="preserve">these issues </w:t>
+      </w:r>
+      <w:r>
+        <w:t>will be</w:t>
+      </w:r>
+      <w:r>
+        <w:t xml:space="preserve"> of major significance. </w:t>
       </w:r>
     </w:p>
     <w:sectPr>

</xml_diff>